<commit_message>
Updating and organizing documentation
</commit_message>
<xml_diff>
--- a/Documentação/Documentacao_BoorBook_GrupoIV_PI_2022.docx
+++ b/Documentação/Documentacao_BoorBook_GrupoIV_PI_2022.docx
@@ -593,20 +593,8 @@
           <w:sz w:val="24"/>
           <w:szCs w:val="24"/>
         </w:rPr>
-        <w:t xml:space="preserve">Diego Eduardo </w:t>
-      </w:r>
-      <w:proofErr w:type="spellStart"/>
-      <w:r>
-        <w:rPr>
-          <w:rFonts w:ascii="Arial" w:eastAsia="Arial Nova" w:hAnsi="Arial" w:cs="Arial"/>
-          <w:b/>
-          <w:bCs/>
-          <w:sz w:val="24"/>
-          <w:szCs w:val="24"/>
-        </w:rPr>
-        <w:t>Wiltler</w:t>
-      </w:r>
-      <w:proofErr w:type="spellEnd"/>
+        <w:t>Diego Eduardo Wiltler</w:t>
+      </w:r>
     </w:p>
     <w:p>
       <w:pPr>
@@ -666,7 +654,6 @@
           <w:szCs w:val="24"/>
         </w:rPr>
       </w:pPr>
-      <w:proofErr w:type="spellStart"/>
       <w:r>
         <w:rPr>
           <w:rFonts w:ascii="Arial" w:eastAsia="Arial Nova" w:hAnsi="Arial" w:cs="Arial"/>
@@ -675,18 +662,7 @@
           <w:sz w:val="24"/>
           <w:szCs w:val="24"/>
         </w:rPr>
-        <w:t>Klayvert</w:t>
-      </w:r>
-      <w:proofErr w:type="spellEnd"/>
-      <w:r>
-        <w:rPr>
-          <w:rFonts w:ascii="Arial" w:eastAsia="Arial Nova" w:hAnsi="Arial" w:cs="Arial"/>
-          <w:b/>
-          <w:bCs/>
-          <w:sz w:val="24"/>
-          <w:szCs w:val="24"/>
-        </w:rPr>
-        <w:t xml:space="preserve"> Ryan Alves</w:t>
+        <w:t>Klayvert Ryan Alves</w:t>
       </w:r>
     </w:p>
     <w:p>
@@ -732,20 +708,8 @@
           <w:sz w:val="24"/>
           <w:szCs w:val="24"/>
         </w:rPr>
-        <w:t xml:space="preserve">Luíza Ramos </w:t>
-      </w:r>
-      <w:proofErr w:type="spellStart"/>
-      <w:r>
-        <w:rPr>
-          <w:rFonts w:ascii="Arial" w:eastAsia="Arial Nova" w:hAnsi="Arial" w:cs="Arial"/>
-          <w:b/>
-          <w:bCs/>
-          <w:sz w:val="24"/>
-          <w:szCs w:val="24"/>
-        </w:rPr>
-        <w:t>Pascuotte</w:t>
-      </w:r>
-      <w:proofErr w:type="spellEnd"/>
+        <w:t>Luíza Ramos Pascuotte</w:t>
+      </w:r>
     </w:p>
     <w:p>
       <w:pPr>
@@ -767,20 +731,8 @@
           <w:sz w:val="24"/>
           <w:szCs w:val="24"/>
         </w:rPr>
-        <w:t xml:space="preserve">Mateus </w:t>
-      </w:r>
-      <w:proofErr w:type="spellStart"/>
-      <w:r>
-        <w:rPr>
-          <w:rFonts w:ascii="Arial" w:eastAsia="Arial Nova" w:hAnsi="Arial" w:cs="Arial"/>
-          <w:b/>
-          <w:bCs/>
-          <w:sz w:val="24"/>
-          <w:szCs w:val="24"/>
-        </w:rPr>
-        <w:t>Favetta</w:t>
-      </w:r>
-      <w:proofErr w:type="spellEnd"/>
+        <w:t>Mateus Favetta</w:t>
+      </w:r>
     </w:p>
     <w:p>
       <w:pPr>
@@ -1808,7 +1760,6 @@
           <w:szCs w:val="28"/>
         </w:rPr>
       </w:pPr>
-      <w:proofErr w:type="spellStart"/>
       <w:r>
         <w:rPr>
           <w:rFonts w:ascii="Arial" w:hAnsi="Arial" w:cs="Arial"/>
@@ -1839,7 +1790,6 @@
         </w:rPr>
         <w:t>rbook</w:t>
       </w:r>
-      <w:proofErr w:type="spellEnd"/>
     </w:p>
     <w:p>
       <w:pPr>
@@ -1858,25 +1808,7 @@
           <w:sz w:val="20"/>
           <w:szCs w:val="20"/>
         </w:rPr>
-        <w:t>(</w:t>
-      </w:r>
-      <w:proofErr w:type="spellStart"/>
-      <w:r>
-        <w:rPr>
-          <w:rFonts w:ascii="Arial" w:hAnsi="Arial" w:cs="Arial"/>
-          <w:sz w:val="20"/>
-          <w:szCs w:val="20"/>
-        </w:rPr>
-        <w:t>borrow</w:t>
-      </w:r>
-      <w:proofErr w:type="spellEnd"/>
-      <w:r>
-        <w:rPr>
-          <w:rFonts w:ascii="Arial" w:hAnsi="Arial" w:cs="Arial"/>
-          <w:sz w:val="20"/>
-          <w:szCs w:val="20"/>
-        </w:rPr>
-        <w:t xml:space="preserve"> + book)</w:t>
+        <w:t>(borrow + book)</w:t>
       </w:r>
     </w:p>
     <w:p>
@@ -2198,34 +2130,14 @@
         </w:rPr>
         <w:t xml:space="preserve">De acordo com um limite de páginas disposto pelo usuário, será disponibilizado a opção de se colocar o livro a locação, ao invés de empréstimo, principalmente livros estudantis como por exemplo o </w:t>
       </w:r>
-      <w:proofErr w:type="spellStart"/>
       <w:r>
         <w:rPr>
           <w:rFonts w:ascii="Arial" w:hAnsi="Arial" w:cs="Arial"/>
           <w:sz w:val="24"/>
           <w:szCs w:val="24"/>
         </w:rPr>
-        <w:t>Vade</w:t>
-      </w:r>
-      <w:proofErr w:type="spellEnd"/>
-      <w:r>
-        <w:rPr>
-          <w:rFonts w:ascii="Arial" w:hAnsi="Arial" w:cs="Arial"/>
-          <w:sz w:val="24"/>
-          <w:szCs w:val="24"/>
-        </w:rPr>
-        <w:t xml:space="preserve"> </w:t>
-      </w:r>
-      <w:proofErr w:type="spellStart"/>
-      <w:r>
-        <w:rPr>
-          <w:rFonts w:ascii="Arial" w:hAnsi="Arial" w:cs="Arial"/>
-          <w:sz w:val="24"/>
-          <w:szCs w:val="24"/>
-        </w:rPr>
-        <w:t>Mecum</w:t>
-      </w:r>
-      <w:proofErr w:type="spellEnd"/>
+        <w:t>Vade Mecum</w:t>
+      </w:r>
       <w:r>
         <w:rPr>
           <w:rFonts w:ascii="Arial" w:hAnsi="Arial" w:cs="Arial"/>
@@ -2324,7 +2236,6 @@
         </w:rPr>
         <w:t xml:space="preserve"> e o SGBD </w:t>
       </w:r>
-      <w:proofErr w:type="spellStart"/>
       <w:r>
         <w:rPr>
           <w:rFonts w:ascii="Arial" w:hAnsi="Arial" w:cs="Arial"/>
@@ -2335,7 +2246,6 @@
         </w:rPr>
         <w:t>PgAdmin</w:t>
       </w:r>
-      <w:proofErr w:type="spellEnd"/>
       <w:r>
         <w:rPr>
           <w:rFonts w:ascii="Arial" w:hAnsi="Arial" w:cs="Arial"/>
@@ -2529,25 +2439,7 @@
           <w:sz w:val="24"/>
           <w:szCs w:val="24"/>
         </w:rPr>
-        <w:t xml:space="preserve">denominada como FATEC </w:t>
-      </w:r>
-      <w:proofErr w:type="spellStart"/>
-      <w:r>
-        <w:rPr>
-          <w:rFonts w:ascii="Arial" w:hAnsi="Arial" w:cs="Arial"/>
-          <w:sz w:val="24"/>
-          <w:szCs w:val="24"/>
-        </w:rPr>
-        <w:t>Antonio</w:t>
-      </w:r>
-      <w:proofErr w:type="spellEnd"/>
-      <w:r>
-        <w:rPr>
-          <w:rFonts w:ascii="Arial" w:hAnsi="Arial" w:cs="Arial"/>
-          <w:sz w:val="24"/>
-          <w:szCs w:val="24"/>
-        </w:rPr>
-        <w:t xml:space="preserve"> Brambilla;</w:t>
+        <w:t>denominada como FATEC Antonio Brambilla;</w:t>
       </w:r>
     </w:p>
     <w:p>
@@ -2597,25 +2489,7 @@
           <w:sz w:val="24"/>
           <w:szCs w:val="24"/>
         </w:rPr>
-        <w:t xml:space="preserve">PI: Projeto Interdisciplinar – projeto solicitado pela FATEC para conclusão de cada </w:t>
-      </w:r>
-      <w:proofErr w:type="spellStart"/>
-      <w:r>
-        <w:rPr>
-          <w:rFonts w:ascii="Arial" w:hAnsi="Arial" w:cs="Arial"/>
-          <w:sz w:val="24"/>
-          <w:szCs w:val="24"/>
-        </w:rPr>
-        <w:t>semeste</w:t>
-      </w:r>
-      <w:proofErr w:type="spellEnd"/>
-      <w:r>
-        <w:rPr>
-          <w:rFonts w:ascii="Arial" w:hAnsi="Arial" w:cs="Arial"/>
-          <w:sz w:val="24"/>
-          <w:szCs w:val="24"/>
-        </w:rPr>
-        <w:t>;</w:t>
+        <w:t>PI: Projeto Interdisciplinar – projeto solicitado pela FATEC para conclusão de cada semeste;</w:t>
       </w:r>
     </w:p>
     <w:p>
@@ -2717,7 +2591,6 @@
         </w:rPr>
         <w:t xml:space="preserve">RF: Requisitos Funcionais denominados a plataforma </w:t>
       </w:r>
-      <w:proofErr w:type="spellStart"/>
       <w:r>
         <w:rPr>
           <w:rFonts w:ascii="Arial" w:hAnsi="Arial" w:cs="Arial"/>
@@ -2726,7 +2599,6 @@
         </w:rPr>
         <w:t>BoorBook</w:t>
       </w:r>
-      <w:proofErr w:type="spellEnd"/>
     </w:p>
     <w:p>
       <w:pPr>
@@ -2747,7 +2619,6 @@
         </w:rPr>
         <w:t xml:space="preserve">RNF: Requisitos não Funcionais denominados a plataforma </w:t>
       </w:r>
-      <w:proofErr w:type="spellStart"/>
       <w:r>
         <w:rPr>
           <w:rFonts w:ascii="Arial" w:hAnsi="Arial" w:cs="Arial"/>
@@ -2756,7 +2627,6 @@
         </w:rPr>
         <w:t>BoorBook</w:t>
       </w:r>
-      <w:proofErr w:type="spellEnd"/>
     </w:p>
     <w:p>
       <w:pPr>
@@ -3064,31 +2934,7 @@
           <w:rFonts w:ascii="Arial" w:hAnsi="Arial" w:cs="Arial"/>
           <w:sz w:val="24"/>
         </w:rPr>
-        <w:t xml:space="preserve">Procurando suavidade, conforto e clareza no momento de visualização, escolhemos a fonte </w:t>
-      </w:r>
-      <w:proofErr w:type="spellStart"/>
-      <w:r>
-        <w:rPr>
-          <w:rFonts w:ascii="Arial" w:hAnsi="Arial" w:cs="Arial"/>
-          <w:sz w:val="24"/>
-        </w:rPr>
-        <w:t>Squada</w:t>
-      </w:r>
-      <w:proofErr w:type="spellEnd"/>
-      <w:r>
-        <w:rPr>
-          <w:rFonts w:ascii="Arial" w:hAnsi="Arial" w:cs="Arial"/>
-          <w:sz w:val="24"/>
-        </w:rPr>
-        <w:t xml:space="preserve"> </w:t>
-      </w:r>
-      <w:proofErr w:type="spellStart"/>
-      <w:r>
-        <w:rPr>
-          <w:rFonts w:ascii="Arial" w:hAnsi="Arial" w:cs="Arial"/>
-          <w:sz w:val="24"/>
-        </w:rPr>
-        <w:t>O</w:t>
+        <w:t>Procurando suavidade, conforto e clareza no momento de visualização, escolhemos a fonte Squada O</w:t>
       </w:r>
       <w:r>
         <w:rPr>
@@ -3097,7 +2943,6 @@
         </w:rPr>
         <w:t>ne</w:t>
       </w:r>
-      <w:proofErr w:type="spellEnd"/>
       <w:r>
         <w:rPr>
           <w:rFonts w:ascii="Arial" w:hAnsi="Arial" w:cs="Arial"/>
@@ -3215,25 +3060,7 @@
           <w:rFonts w:ascii="Arial" w:hAnsi="Arial" w:cs="Arial"/>
           <w:sz w:val="24"/>
         </w:rPr>
-        <w:t xml:space="preserve">Por estudos de cores utilizadas quando o assunto são livros, chegamos </w:t>
-      </w:r>
-      <w:proofErr w:type="spellStart"/>
-      <w:proofErr w:type="gramStart"/>
-      <w:r>
-        <w:rPr>
-          <w:rFonts w:ascii="Arial" w:hAnsi="Arial" w:cs="Arial"/>
-          <w:sz w:val="24"/>
-        </w:rPr>
-        <w:t>a</w:t>
-      </w:r>
-      <w:proofErr w:type="spellEnd"/>
-      <w:proofErr w:type="gramEnd"/>
-      <w:r>
-        <w:rPr>
-          <w:rFonts w:ascii="Arial" w:hAnsi="Arial" w:cs="Arial"/>
-          <w:sz w:val="24"/>
-        </w:rPr>
-        <w:t xml:space="preserve"> conclusão de usar tons de marrom</w:t>
+        <w:t>Por estudos de cores utilizadas quando o assunto são livros, chegamos a conclusão de usar tons de marrom</w:t>
       </w:r>
       <w:r>
         <w:rPr>
@@ -4281,113 +4108,7 @@
     </w:p>
     <w:p>
       <w:pPr>
-        <w:pStyle w:val="PargrafodaLista"/>
         <w:spacing w:after="0" w:line="360" w:lineRule="auto"/>
-        <w:ind w:left="714" w:firstLine="702"/>
-        <w:jc w:val="both"/>
-        <w:rPr>
-          <w:rFonts w:ascii="Arial" w:hAnsi="Arial" w:cs="Arial"/>
-          <w:sz w:val="24"/>
-          <w:szCs w:val="24"/>
-        </w:rPr>
-      </w:pPr>
-    </w:p>
-    <w:p>
-      <w:pPr>
-        <w:pStyle w:val="PargrafodaLista"/>
-        <w:spacing w:after="0" w:line="360" w:lineRule="auto"/>
-        <w:ind w:left="714" w:firstLine="702"/>
-        <w:jc w:val="both"/>
-        <w:rPr>
-          <w:rFonts w:ascii="Arial" w:hAnsi="Arial" w:cs="Arial"/>
-          <w:sz w:val="24"/>
-          <w:szCs w:val="24"/>
-        </w:rPr>
-      </w:pPr>
-    </w:p>
-    <w:p>
-      <w:pPr>
-        <w:pStyle w:val="PargrafodaLista"/>
-        <w:spacing w:after="0" w:line="360" w:lineRule="auto"/>
-        <w:ind w:left="714" w:firstLine="702"/>
-        <w:jc w:val="both"/>
-        <w:rPr>
-          <w:rFonts w:ascii="Arial" w:hAnsi="Arial" w:cs="Arial"/>
-          <w:sz w:val="24"/>
-          <w:szCs w:val="24"/>
-        </w:rPr>
-      </w:pPr>
-    </w:p>
-    <w:p>
-      <w:pPr>
-        <w:pStyle w:val="PargrafodaLista"/>
-        <w:spacing w:after="0" w:line="360" w:lineRule="auto"/>
-        <w:ind w:left="714" w:firstLine="702"/>
-        <w:jc w:val="both"/>
-        <w:rPr>
-          <w:rFonts w:ascii="Arial" w:hAnsi="Arial" w:cs="Arial"/>
-          <w:sz w:val="24"/>
-          <w:szCs w:val="24"/>
-        </w:rPr>
-      </w:pPr>
-    </w:p>
-    <w:p>
-      <w:pPr>
-        <w:pStyle w:val="PargrafodaLista"/>
-        <w:spacing w:after="0" w:line="360" w:lineRule="auto"/>
-        <w:ind w:left="714" w:firstLine="702"/>
-        <w:jc w:val="both"/>
-        <w:rPr>
-          <w:rFonts w:ascii="Arial" w:hAnsi="Arial" w:cs="Arial"/>
-          <w:sz w:val="24"/>
-          <w:szCs w:val="24"/>
-        </w:rPr>
-      </w:pPr>
-    </w:p>
-    <w:p>
-      <w:pPr>
-        <w:pStyle w:val="PargrafodaLista"/>
-        <w:spacing w:after="0" w:line="360" w:lineRule="auto"/>
-        <w:ind w:left="714" w:firstLine="702"/>
-        <w:jc w:val="both"/>
-        <w:rPr>
-          <w:rFonts w:ascii="Arial" w:hAnsi="Arial" w:cs="Arial"/>
-          <w:sz w:val="24"/>
-          <w:szCs w:val="24"/>
-        </w:rPr>
-      </w:pPr>
-    </w:p>
-    <w:p>
-      <w:pPr>
-        <w:pStyle w:val="PargrafodaLista"/>
-        <w:spacing w:after="0" w:line="360" w:lineRule="auto"/>
-        <w:ind w:left="714" w:firstLine="702"/>
-        <w:jc w:val="both"/>
-        <w:rPr>
-          <w:rFonts w:ascii="Arial" w:hAnsi="Arial" w:cs="Arial"/>
-          <w:sz w:val="24"/>
-          <w:szCs w:val="24"/>
-        </w:rPr>
-      </w:pPr>
-    </w:p>
-    <w:p>
-      <w:pPr>
-        <w:pStyle w:val="PargrafodaLista"/>
-        <w:spacing w:after="0" w:line="360" w:lineRule="auto"/>
-        <w:ind w:left="714" w:firstLine="702"/>
-        <w:jc w:val="both"/>
-        <w:rPr>
-          <w:rFonts w:ascii="Arial" w:hAnsi="Arial" w:cs="Arial"/>
-          <w:sz w:val="24"/>
-          <w:szCs w:val="24"/>
-        </w:rPr>
-      </w:pPr>
-    </w:p>
-    <w:p>
-      <w:pPr>
-        <w:pStyle w:val="PargrafodaLista"/>
-        <w:spacing w:after="0" w:line="360" w:lineRule="auto"/>
-        <w:ind w:left="714" w:firstLine="702"/>
         <w:jc w:val="both"/>
         <w:rPr>
           <w:rFonts w:ascii="Arial" w:hAnsi="Arial" w:cs="Arial"/>
@@ -4573,27 +4294,8 @@
           <w:sz w:val="24"/>
           <w:szCs w:val="24"/>
         </w:rPr>
-        <w:t xml:space="preserve">que são iniciadas automaticamente por essas denominadas Classes ao serem alteradas, </w:t>
-      </w:r>
-      <w:r>
-        <w:rPr>
-          <w:rFonts w:ascii="Arial" w:hAnsi="Arial" w:cs="Arial"/>
-          <w:sz w:val="24"/>
-          <w:szCs w:val="24"/>
-        </w:rPr>
-        <w:lastRenderedPageBreak/>
-        <w:t xml:space="preserve">desencadeando alteração de uma outra Tabela, p. ex. a tabela </w:t>
-      </w:r>
-      <w:proofErr w:type="spellStart"/>
-      <w:r>
-        <w:rPr>
-          <w:rFonts w:ascii="Arial" w:hAnsi="Arial" w:cs="Arial"/>
-          <w:sz w:val="24"/>
-          <w:szCs w:val="24"/>
-        </w:rPr>
-        <w:t>Book_User</w:t>
-      </w:r>
-      <w:proofErr w:type="spellEnd"/>
+        <w:t>que são iniciadas automaticamente por essas denominadas Classes ao serem alteradas, desencadeando alteração de uma outra Tabela, p. ex. a tabela Book_User</w:t>
+      </w:r>
       <w:r>
         <w:rPr>
           <w:rFonts w:ascii="Arial" w:hAnsi="Arial" w:cs="Arial"/>
@@ -4805,25 +4507,7 @@
           <w:sz w:val="24"/>
           <w:szCs w:val="24"/>
         </w:rPr>
-        <w:t xml:space="preserve">De forma geral, a estruturação do Banco consiste em 7 Entidades principais, que irão se relacionar de maneira a monitorar a passagem de produtos no sistema, especificamente livros, o cadastro e login de usuários, e a relação principal entre </w:t>
-      </w:r>
-      <w:proofErr w:type="gramStart"/>
-      <w:r>
-        <w:rPr>
-          <w:rFonts w:ascii="Arial" w:hAnsi="Arial" w:cs="Arial"/>
-          <w:sz w:val="24"/>
-          <w:szCs w:val="24"/>
-        </w:rPr>
-        <w:t>os mesmos</w:t>
-      </w:r>
-      <w:proofErr w:type="gramEnd"/>
-      <w:r>
-        <w:rPr>
-          <w:rFonts w:ascii="Arial" w:hAnsi="Arial" w:cs="Arial"/>
-          <w:sz w:val="24"/>
-          <w:szCs w:val="24"/>
-        </w:rPr>
-        <w:t>, assistindo o empréstimo desses livros, iniciado no preparo anterior no momento do cadastro, a disposição do mesmo a plataforma, a efetivação do empréstimo, e a devolução, com o reinício desse ciclo.</w:t>
+        <w:t>De forma geral, a estruturação do Banco consiste em 7 Entidades principais, que irão se relacionar de maneira a monitorar a passagem de produtos no sistema, especificamente livros, o cadastro e login de usuários, e a relação principal entre os mesmos, assistindo o empréstimo desses livros, iniciado no preparo anterior no momento do cadastro, a disposição do mesmo a plataforma, a efetivação do empréstimo, e a devolução, com o reinício desse ciclo.</w:t>
       </w:r>
     </w:p>
     <w:p>
@@ -4912,7 +4596,6 @@
           <w:sz w:val="28"/>
           <w:szCs w:val="24"/>
         </w:rPr>
-        <w:lastRenderedPageBreak/>
         <w:t>Em desenvolvimento...</w:t>
       </w:r>
     </w:p>
@@ -5169,6 +4852,7 @@
               <w:rPr>
                 <w:sz w:val="21"/>
               </w:rPr>
+              <w:lastRenderedPageBreak/>
               <w:t>RF-002</w:t>
             </w:r>
           </w:p>
@@ -6020,371 +5704,6 @@
         </w:rPr>
       </w:pPr>
     </w:p>
-    <w:tbl>
-      <w:tblPr>
-        <w:tblStyle w:val="TableNormal"/>
-        <w:tblW w:w="0" w:type="auto"/>
-        <w:tblInd w:w="134" w:type="dxa"/>
-        <w:tblBorders>
-          <w:top w:val="single" w:sz="6" w:space="0" w:color="37342E"/>
-          <w:left w:val="single" w:sz="6" w:space="0" w:color="37342E"/>
-          <w:bottom w:val="single" w:sz="6" w:space="0" w:color="37342E"/>
-          <w:right w:val="single" w:sz="6" w:space="0" w:color="37342E"/>
-          <w:insideH w:val="single" w:sz="6" w:space="0" w:color="37342E"/>
-          <w:insideV w:val="single" w:sz="6" w:space="0" w:color="37342E"/>
-        </w:tblBorders>
-        <w:tblLayout w:type="fixed"/>
-        <w:tblLook w:val="01E0" w:firstRow="1" w:lastRow="1" w:firstColumn="1" w:lastColumn="1" w:noHBand="0" w:noVBand="0"/>
-      </w:tblPr>
-      <w:tblGrid>
-        <w:gridCol w:w="1800"/>
-        <w:gridCol w:w="7556"/>
-      </w:tblGrid>
-      <w:tr>
-        <w:trPr>
-          <w:trHeight w:val="419"/>
-        </w:trPr>
-        <w:tc>
-          <w:tcPr>
-            <w:tcW w:w="1800" w:type="dxa"/>
-          </w:tcPr>
-          <w:p>
-            <w:pPr>
-              <w:pStyle w:val="TableParagraph"/>
-              <w:rPr>
-                <w:rFonts w:ascii="Arial"/>
-                <w:b/>
-                <w:sz w:val="21"/>
-              </w:rPr>
-            </w:pPr>
-            <w:r>
-              <w:rPr>
-                <w:rFonts w:ascii="Arial"/>
-                <w:b/>
-                <w:sz w:val="21"/>
-              </w:rPr>
-              <w:t>ID</w:t>
-            </w:r>
-          </w:p>
-        </w:tc>
-        <w:tc>
-          <w:tcPr>
-            <w:tcW w:w="7556" w:type="dxa"/>
-          </w:tcPr>
-          <w:p>
-            <w:pPr>
-              <w:pStyle w:val="TableParagraph"/>
-              <w:rPr>
-                <w:rFonts w:ascii="Arial" w:hAnsi="Arial"/>
-                <w:b/>
-                <w:sz w:val="21"/>
-              </w:rPr>
-            </w:pPr>
-            <w:r>
-              <w:rPr>
-                <w:rFonts w:ascii="Arial" w:hAnsi="Arial"/>
-                <w:b/>
-                <w:sz w:val="21"/>
-              </w:rPr>
-              <w:t>Descrição Requisitos Não Funcionais</w:t>
-            </w:r>
-          </w:p>
-        </w:tc>
-      </w:tr>
-      <w:tr>
-        <w:trPr>
-          <w:trHeight w:val="419"/>
-        </w:trPr>
-        <w:tc>
-          <w:tcPr>
-            <w:tcW w:w="1800" w:type="dxa"/>
-          </w:tcPr>
-          <w:p>
-            <w:pPr>
-              <w:pStyle w:val="TableParagraph"/>
-              <w:rPr>
-                <w:sz w:val="21"/>
-              </w:rPr>
-            </w:pPr>
-            <w:r>
-              <w:rPr>
-                <w:sz w:val="21"/>
-              </w:rPr>
-              <w:t>RNF-1</w:t>
-            </w:r>
-          </w:p>
-        </w:tc>
-        <w:tc>
-          <w:tcPr>
-            <w:tcW w:w="7556" w:type="dxa"/>
-          </w:tcPr>
-          <w:p>
-            <w:pPr>
-              <w:pStyle w:val="TableParagraph"/>
-              <w:rPr>
-                <w:sz w:val="21"/>
-              </w:rPr>
-            </w:pPr>
-            <w:r>
-              <w:rPr>
-                <w:sz w:val="21"/>
-              </w:rPr>
-              <w:t>Acesso à conexão de rede</w:t>
-            </w:r>
-          </w:p>
-        </w:tc>
-      </w:tr>
-      <w:tr>
-        <w:trPr>
-          <w:trHeight w:val="419"/>
-        </w:trPr>
-        <w:tc>
-          <w:tcPr>
-            <w:tcW w:w="1800" w:type="dxa"/>
-          </w:tcPr>
-          <w:p>
-            <w:pPr>
-              <w:pStyle w:val="TableParagraph"/>
-              <w:rPr>
-                <w:sz w:val="21"/>
-              </w:rPr>
-            </w:pPr>
-            <w:r>
-              <w:rPr>
-                <w:sz w:val="21"/>
-              </w:rPr>
-              <w:t>RNF-2</w:t>
-            </w:r>
-          </w:p>
-        </w:tc>
-        <w:tc>
-          <w:tcPr>
-            <w:tcW w:w="7556" w:type="dxa"/>
-          </w:tcPr>
-          <w:p>
-            <w:pPr>
-              <w:pStyle w:val="TableParagraph"/>
-              <w:rPr>
-                <w:sz w:val="21"/>
-              </w:rPr>
-            </w:pPr>
-            <w:r>
-              <w:rPr>
-                <w:sz w:val="21"/>
-              </w:rPr>
-              <w:t>Dispositivo mobile ou desktop</w:t>
-            </w:r>
-          </w:p>
-        </w:tc>
-      </w:tr>
-      <w:tr>
-        <w:trPr>
-          <w:trHeight w:val="419"/>
-        </w:trPr>
-        <w:tc>
-          <w:tcPr>
-            <w:tcW w:w="1800" w:type="dxa"/>
-          </w:tcPr>
-          <w:p>
-            <w:pPr>
-              <w:pStyle w:val="TableParagraph"/>
-              <w:rPr>
-                <w:sz w:val="21"/>
-              </w:rPr>
-            </w:pPr>
-            <w:r>
-              <w:rPr>
-                <w:sz w:val="21"/>
-              </w:rPr>
-              <w:t>RNF-3</w:t>
-            </w:r>
-          </w:p>
-        </w:tc>
-        <w:tc>
-          <w:tcPr>
-            <w:tcW w:w="7556" w:type="dxa"/>
-          </w:tcPr>
-          <w:p>
-            <w:pPr>
-              <w:pStyle w:val="TableParagraph"/>
-              <w:rPr>
-                <w:sz w:val="21"/>
-              </w:rPr>
-            </w:pPr>
-            <w:r>
-              <w:rPr>
-                <w:sz w:val="21"/>
-              </w:rPr>
-              <w:t>Servidor de armazenamento da plataforma - Cloud</w:t>
-            </w:r>
-          </w:p>
-        </w:tc>
-      </w:tr>
-      <w:tr>
-        <w:trPr>
-          <w:trHeight w:val="419"/>
-        </w:trPr>
-        <w:tc>
-          <w:tcPr>
-            <w:tcW w:w="1800" w:type="dxa"/>
-          </w:tcPr>
-          <w:p>
-            <w:pPr>
-              <w:pStyle w:val="TableParagraph"/>
-              <w:rPr>
-                <w:sz w:val="21"/>
-              </w:rPr>
-            </w:pPr>
-            <w:r>
-              <w:rPr>
-                <w:sz w:val="21"/>
-              </w:rPr>
-              <w:t>RNF-4</w:t>
-            </w:r>
-          </w:p>
-        </w:tc>
-        <w:tc>
-          <w:tcPr>
-            <w:tcW w:w="7556" w:type="dxa"/>
-          </w:tcPr>
-          <w:p>
-            <w:pPr>
-              <w:pStyle w:val="TableParagraph"/>
-              <w:rPr>
-                <w:sz w:val="21"/>
-              </w:rPr>
-            </w:pPr>
-            <w:r>
-              <w:rPr>
-                <w:sz w:val="21"/>
-              </w:rPr>
-              <w:t>Conexão com a rede de pagamento.</w:t>
-            </w:r>
-          </w:p>
-        </w:tc>
-      </w:tr>
-      <w:tr>
-        <w:trPr>
-          <w:trHeight w:val="419"/>
-        </w:trPr>
-        <w:tc>
-          <w:tcPr>
-            <w:tcW w:w="1800" w:type="dxa"/>
-          </w:tcPr>
-          <w:p>
-            <w:pPr>
-              <w:pStyle w:val="TableParagraph"/>
-              <w:rPr>
-                <w:sz w:val="21"/>
-              </w:rPr>
-            </w:pPr>
-            <w:r>
-              <w:rPr>
-                <w:sz w:val="21"/>
-              </w:rPr>
-              <w:t>RNF-5</w:t>
-            </w:r>
-          </w:p>
-        </w:tc>
-        <w:tc>
-          <w:tcPr>
-            <w:tcW w:w="7556" w:type="dxa"/>
-          </w:tcPr>
-          <w:p>
-            <w:pPr>
-              <w:pStyle w:val="TableParagraph"/>
-              <w:rPr>
-                <w:sz w:val="21"/>
-              </w:rPr>
-            </w:pPr>
-            <w:r>
-              <w:rPr>
-                <w:sz w:val="21"/>
-              </w:rPr>
-              <w:t>Desenvolvido</w:t>
-            </w:r>
-            <w:r>
-              <w:rPr>
-                <w:spacing w:val="-4"/>
-                <w:sz w:val="21"/>
-              </w:rPr>
-              <w:t xml:space="preserve"> </w:t>
-            </w:r>
-            <w:r>
-              <w:rPr>
-                <w:sz w:val="21"/>
-              </w:rPr>
-              <w:t>em</w:t>
-            </w:r>
-            <w:r>
-              <w:rPr>
-                <w:spacing w:val="-4"/>
-                <w:sz w:val="21"/>
-              </w:rPr>
-              <w:t xml:space="preserve"> </w:t>
-            </w:r>
-            <w:r>
-              <w:rPr>
-                <w:sz w:val="21"/>
-              </w:rPr>
-              <w:t>PHP,</w:t>
-            </w:r>
-            <w:r>
-              <w:rPr>
-                <w:spacing w:val="-4"/>
-                <w:sz w:val="21"/>
-              </w:rPr>
-              <w:t xml:space="preserve"> </w:t>
-            </w:r>
-            <w:r>
-              <w:rPr>
-                <w:sz w:val="21"/>
-              </w:rPr>
-              <w:t>MySQL,</w:t>
-            </w:r>
-            <w:r>
-              <w:rPr>
-                <w:spacing w:val="-4"/>
-                <w:sz w:val="21"/>
-              </w:rPr>
-              <w:t xml:space="preserve"> </w:t>
-            </w:r>
-            <w:r>
-              <w:rPr>
-                <w:sz w:val="21"/>
-              </w:rPr>
-              <w:t>HTML</w:t>
-            </w:r>
-            <w:r>
-              <w:rPr>
-                <w:spacing w:val="-4"/>
-                <w:sz w:val="21"/>
-              </w:rPr>
-              <w:t xml:space="preserve"> </w:t>
-            </w:r>
-            <w:r>
-              <w:rPr>
-                <w:sz w:val="21"/>
-              </w:rPr>
-              <w:t>e</w:t>
-            </w:r>
-            <w:r>
-              <w:rPr>
-                <w:spacing w:val="-4"/>
-                <w:sz w:val="21"/>
-              </w:rPr>
-              <w:t xml:space="preserve"> </w:t>
-            </w:r>
-            <w:r>
-              <w:rPr>
-                <w:sz w:val="21"/>
-              </w:rPr>
-              <w:t>CSS</w:t>
-            </w:r>
-          </w:p>
-        </w:tc>
-      </w:tr>
-    </w:tbl>
     <w:p>
       <w:pPr>
         <w:pStyle w:val="Corpodetexto"/>
@@ -15440,45 +14759,371 @@
         <w:t>Restrições</w:t>
       </w:r>
     </w:p>
-    <w:p>
-      <w:pPr>
-        <w:pStyle w:val="PargrafodaLista"/>
-        <w:ind w:left="2279"/>
-        <w:rPr>
-          <w:rFonts w:ascii="Arial" w:eastAsia="Arial Nova" w:hAnsi="Arial" w:cs="Arial"/>
-          <w:b/>
-          <w:bCs/>
-          <w:sz w:val="32"/>
-          <w:szCs w:val="28"/>
-        </w:rPr>
-      </w:pPr>
-    </w:p>
-    <w:p>
-      <w:pPr>
-        <w:pStyle w:val="PargrafodaLista"/>
-        <w:ind w:left="1352" w:firstLine="64"/>
-        <w:jc w:val="both"/>
-        <w:rPr>
-          <w:rFonts w:ascii="Arial" w:eastAsia="Arial Nova" w:hAnsi="Arial" w:cs="Arial"/>
-          <w:b/>
-          <w:bCs/>
-          <w:color w:val="FF0000"/>
-          <w:sz w:val="28"/>
-          <w:szCs w:val="24"/>
-        </w:rPr>
-      </w:pPr>
-      <w:r>
-        <w:rPr>
-          <w:rFonts w:ascii="Arial" w:eastAsia="Arial Nova" w:hAnsi="Arial" w:cs="Arial"/>
-          <w:b/>
-          <w:bCs/>
-          <w:color w:val="FF0000"/>
-          <w:sz w:val="28"/>
-          <w:szCs w:val="24"/>
-        </w:rPr>
-        <w:t>Em desenvolvimento...</w:t>
-      </w:r>
-    </w:p>
+    <w:tbl>
+      <w:tblPr>
+        <w:tblStyle w:val="TableNormal"/>
+        <w:tblW w:w="0" w:type="auto"/>
+        <w:tblInd w:w="134" w:type="dxa"/>
+        <w:tblBorders>
+          <w:top w:val="single" w:sz="6" w:space="0" w:color="37342E"/>
+          <w:left w:val="single" w:sz="6" w:space="0" w:color="37342E"/>
+          <w:bottom w:val="single" w:sz="6" w:space="0" w:color="37342E"/>
+          <w:right w:val="single" w:sz="6" w:space="0" w:color="37342E"/>
+          <w:insideH w:val="single" w:sz="6" w:space="0" w:color="37342E"/>
+          <w:insideV w:val="single" w:sz="6" w:space="0" w:color="37342E"/>
+        </w:tblBorders>
+        <w:tblLayout w:type="fixed"/>
+        <w:tblLook w:val="01E0" w:firstRow="1" w:lastRow="1" w:firstColumn="1" w:lastColumn="1" w:noHBand="0" w:noVBand="0"/>
+      </w:tblPr>
+      <w:tblGrid>
+        <w:gridCol w:w="1800"/>
+        <w:gridCol w:w="7556"/>
+      </w:tblGrid>
+      <w:tr>
+        <w:trPr>
+          <w:trHeight w:val="419"/>
+        </w:trPr>
+        <w:tc>
+          <w:tcPr>
+            <w:tcW w:w="1800" w:type="dxa"/>
+          </w:tcPr>
+          <w:p>
+            <w:pPr>
+              <w:pStyle w:val="TableParagraph"/>
+              <w:rPr>
+                <w:rFonts w:ascii="Arial"/>
+                <w:b/>
+                <w:sz w:val="21"/>
+              </w:rPr>
+            </w:pPr>
+            <w:r>
+              <w:rPr>
+                <w:rFonts w:ascii="Arial"/>
+                <w:b/>
+                <w:sz w:val="21"/>
+              </w:rPr>
+              <w:t>ID</w:t>
+            </w:r>
+          </w:p>
+        </w:tc>
+        <w:tc>
+          <w:tcPr>
+            <w:tcW w:w="7556" w:type="dxa"/>
+          </w:tcPr>
+          <w:p>
+            <w:pPr>
+              <w:pStyle w:val="TableParagraph"/>
+              <w:rPr>
+                <w:rFonts w:ascii="Arial" w:hAnsi="Arial"/>
+                <w:b/>
+                <w:sz w:val="21"/>
+              </w:rPr>
+            </w:pPr>
+            <w:r>
+              <w:rPr>
+                <w:rFonts w:ascii="Arial" w:hAnsi="Arial"/>
+                <w:b/>
+                <w:sz w:val="21"/>
+              </w:rPr>
+              <w:t>Descrição Requisitos Não Funcionais</w:t>
+            </w:r>
+          </w:p>
+        </w:tc>
+      </w:tr>
+      <w:tr>
+        <w:trPr>
+          <w:trHeight w:val="419"/>
+        </w:trPr>
+        <w:tc>
+          <w:tcPr>
+            <w:tcW w:w="1800" w:type="dxa"/>
+          </w:tcPr>
+          <w:p>
+            <w:pPr>
+              <w:pStyle w:val="TableParagraph"/>
+              <w:rPr>
+                <w:sz w:val="21"/>
+              </w:rPr>
+            </w:pPr>
+            <w:r>
+              <w:rPr>
+                <w:sz w:val="21"/>
+              </w:rPr>
+              <w:t>RNF-1</w:t>
+            </w:r>
+          </w:p>
+        </w:tc>
+        <w:tc>
+          <w:tcPr>
+            <w:tcW w:w="7556" w:type="dxa"/>
+          </w:tcPr>
+          <w:p>
+            <w:pPr>
+              <w:pStyle w:val="TableParagraph"/>
+              <w:rPr>
+                <w:sz w:val="21"/>
+              </w:rPr>
+            </w:pPr>
+            <w:r>
+              <w:rPr>
+                <w:sz w:val="21"/>
+              </w:rPr>
+              <w:t>Acesso à conexão de rede</w:t>
+            </w:r>
+          </w:p>
+        </w:tc>
+      </w:tr>
+      <w:tr>
+        <w:trPr>
+          <w:trHeight w:val="419"/>
+        </w:trPr>
+        <w:tc>
+          <w:tcPr>
+            <w:tcW w:w="1800" w:type="dxa"/>
+          </w:tcPr>
+          <w:p>
+            <w:pPr>
+              <w:pStyle w:val="TableParagraph"/>
+              <w:rPr>
+                <w:sz w:val="21"/>
+              </w:rPr>
+            </w:pPr>
+            <w:r>
+              <w:rPr>
+                <w:sz w:val="21"/>
+              </w:rPr>
+              <w:t>RNF-2</w:t>
+            </w:r>
+          </w:p>
+        </w:tc>
+        <w:tc>
+          <w:tcPr>
+            <w:tcW w:w="7556" w:type="dxa"/>
+          </w:tcPr>
+          <w:p>
+            <w:pPr>
+              <w:pStyle w:val="TableParagraph"/>
+              <w:rPr>
+                <w:sz w:val="21"/>
+              </w:rPr>
+            </w:pPr>
+            <w:r>
+              <w:rPr>
+                <w:sz w:val="21"/>
+              </w:rPr>
+              <w:t>Dispositivo mobile ou desktop</w:t>
+            </w:r>
+          </w:p>
+        </w:tc>
+      </w:tr>
+      <w:tr>
+        <w:trPr>
+          <w:trHeight w:val="419"/>
+        </w:trPr>
+        <w:tc>
+          <w:tcPr>
+            <w:tcW w:w="1800" w:type="dxa"/>
+          </w:tcPr>
+          <w:p>
+            <w:pPr>
+              <w:pStyle w:val="TableParagraph"/>
+              <w:rPr>
+                <w:sz w:val="21"/>
+              </w:rPr>
+            </w:pPr>
+            <w:r>
+              <w:rPr>
+                <w:sz w:val="21"/>
+              </w:rPr>
+              <w:t>RNF-3</w:t>
+            </w:r>
+          </w:p>
+        </w:tc>
+        <w:tc>
+          <w:tcPr>
+            <w:tcW w:w="7556" w:type="dxa"/>
+          </w:tcPr>
+          <w:p>
+            <w:pPr>
+              <w:pStyle w:val="TableParagraph"/>
+              <w:rPr>
+                <w:sz w:val="21"/>
+              </w:rPr>
+            </w:pPr>
+            <w:r>
+              <w:rPr>
+                <w:sz w:val="21"/>
+              </w:rPr>
+              <w:t>Servidor de armazenamento da plataforma - Cloud</w:t>
+            </w:r>
+          </w:p>
+        </w:tc>
+      </w:tr>
+      <w:tr>
+        <w:trPr>
+          <w:trHeight w:val="419"/>
+        </w:trPr>
+        <w:tc>
+          <w:tcPr>
+            <w:tcW w:w="1800" w:type="dxa"/>
+          </w:tcPr>
+          <w:p>
+            <w:pPr>
+              <w:pStyle w:val="TableParagraph"/>
+              <w:rPr>
+                <w:sz w:val="21"/>
+              </w:rPr>
+            </w:pPr>
+            <w:r>
+              <w:rPr>
+                <w:sz w:val="21"/>
+              </w:rPr>
+              <w:t>RNF-4</w:t>
+            </w:r>
+          </w:p>
+        </w:tc>
+        <w:tc>
+          <w:tcPr>
+            <w:tcW w:w="7556" w:type="dxa"/>
+          </w:tcPr>
+          <w:p>
+            <w:pPr>
+              <w:pStyle w:val="TableParagraph"/>
+              <w:rPr>
+                <w:sz w:val="21"/>
+              </w:rPr>
+            </w:pPr>
+            <w:r>
+              <w:rPr>
+                <w:sz w:val="21"/>
+              </w:rPr>
+              <w:t>Conexão com a rede de pagamento.</w:t>
+            </w:r>
+          </w:p>
+        </w:tc>
+      </w:tr>
+      <w:tr>
+        <w:trPr>
+          <w:trHeight w:val="419"/>
+        </w:trPr>
+        <w:tc>
+          <w:tcPr>
+            <w:tcW w:w="1800" w:type="dxa"/>
+          </w:tcPr>
+          <w:p>
+            <w:pPr>
+              <w:pStyle w:val="TableParagraph"/>
+              <w:rPr>
+                <w:sz w:val="21"/>
+              </w:rPr>
+            </w:pPr>
+            <w:r>
+              <w:rPr>
+                <w:sz w:val="21"/>
+              </w:rPr>
+              <w:t>RNF-5</w:t>
+            </w:r>
+          </w:p>
+        </w:tc>
+        <w:tc>
+          <w:tcPr>
+            <w:tcW w:w="7556" w:type="dxa"/>
+          </w:tcPr>
+          <w:p>
+            <w:pPr>
+              <w:pStyle w:val="TableParagraph"/>
+              <w:rPr>
+                <w:sz w:val="21"/>
+              </w:rPr>
+            </w:pPr>
+            <w:r>
+              <w:rPr>
+                <w:sz w:val="21"/>
+              </w:rPr>
+              <w:t>Desenvolvido</w:t>
+            </w:r>
+            <w:r>
+              <w:rPr>
+                <w:spacing w:val="-4"/>
+                <w:sz w:val="21"/>
+              </w:rPr>
+              <w:t xml:space="preserve"> </w:t>
+            </w:r>
+            <w:r>
+              <w:rPr>
+                <w:sz w:val="21"/>
+              </w:rPr>
+              <w:t>em</w:t>
+            </w:r>
+            <w:r>
+              <w:rPr>
+                <w:spacing w:val="-4"/>
+                <w:sz w:val="21"/>
+              </w:rPr>
+              <w:t xml:space="preserve"> </w:t>
+            </w:r>
+            <w:r>
+              <w:rPr>
+                <w:sz w:val="21"/>
+              </w:rPr>
+              <w:t>PHP,</w:t>
+            </w:r>
+            <w:r>
+              <w:rPr>
+                <w:spacing w:val="-4"/>
+                <w:sz w:val="21"/>
+              </w:rPr>
+              <w:t xml:space="preserve"> </w:t>
+            </w:r>
+            <w:r>
+              <w:rPr>
+                <w:sz w:val="21"/>
+              </w:rPr>
+              <w:t>MySQL,</w:t>
+            </w:r>
+            <w:r>
+              <w:rPr>
+                <w:spacing w:val="-4"/>
+                <w:sz w:val="21"/>
+              </w:rPr>
+              <w:t xml:space="preserve"> </w:t>
+            </w:r>
+            <w:r>
+              <w:rPr>
+                <w:sz w:val="21"/>
+              </w:rPr>
+              <w:t>HTML</w:t>
+            </w:r>
+            <w:r>
+              <w:rPr>
+                <w:spacing w:val="-4"/>
+                <w:sz w:val="21"/>
+              </w:rPr>
+              <w:t xml:space="preserve"> </w:t>
+            </w:r>
+            <w:r>
+              <w:rPr>
+                <w:sz w:val="21"/>
+              </w:rPr>
+              <w:t>e</w:t>
+            </w:r>
+            <w:r>
+              <w:rPr>
+                <w:spacing w:val="-4"/>
+                <w:sz w:val="21"/>
+              </w:rPr>
+              <w:t xml:space="preserve"> </w:t>
+            </w:r>
+            <w:r>
+              <w:rPr>
+                <w:sz w:val="21"/>
+              </w:rPr>
+              <w:t>CSS</w:t>
+            </w:r>
+          </w:p>
+        </w:tc>
+      </w:tr>
+    </w:tbl>
     <w:p>
       <w:pPr>
         <w:pStyle w:val="PargrafodaLista"/>
@@ -15517,6 +15162,7 @@
           <w:sz w:val="32"/>
           <w:szCs w:val="28"/>
         </w:rPr>
+        <w:lastRenderedPageBreak/>
         <w:t>Referências</w:t>
       </w:r>
     </w:p>

</xml_diff>